<commit_message>
Description 수정 및 Communication Diagram 작성
</commit_message>
<xml_diff>
--- a/UseCase_Description.docx
+++ b/UseCase_Description.docx
@@ -5,7 +5,6 @@
     <w:p>
       <w:pPr>
         <w:rPr>
-          <w:rFonts w:hint="eastAsia"/>
           <w:sz w:val="40"/>
           <w:szCs w:val="44"/>
         </w:rPr>
@@ -22,7 +21,6 @@
       <w:pPr>
         <w:jc w:val="right"/>
         <w:rPr>
-          <w:rFonts w:hint="eastAsia"/>
           <w:sz w:val="28"/>
           <w:szCs w:val="32"/>
         </w:rPr>
@@ -40,7 +38,6 @@
       <w:pPr>
         <w:jc w:val="right"/>
         <w:rPr>
-          <w:rFonts w:hint="eastAsia"/>
           <w:sz w:val="28"/>
           <w:szCs w:val="32"/>
         </w:rPr>
@@ -341,7 +338,6 @@
     <w:p>
       <w:pPr>
         <w:rPr>
-          <w:rFonts w:hint="eastAsia"/>
           <w:sz w:val="28"/>
           <w:szCs w:val="32"/>
         </w:rPr>
@@ -575,7 +571,6 @@
     <w:p>
       <w:pPr>
         <w:rPr>
-          <w:rFonts w:hint="eastAsia"/>
           <w:sz w:val="28"/>
           <w:szCs w:val="32"/>
         </w:rPr>
@@ -780,7 +775,6 @@
     <w:p>
       <w:pPr>
         <w:rPr>
-          <w:rFonts w:hint="eastAsia"/>
           <w:sz w:val="28"/>
           <w:szCs w:val="32"/>
         </w:rPr>
@@ -923,15 +917,7 @@
                 <w:b w:val="0"/>
                 <w:bCs w:val="0"/>
               </w:rPr>
-              <w:t xml:space="preserve"> ID, 제품명</w:t>
-            </w:r>
-            <w:r>
-              <w:rPr>
-                <w:rFonts w:hint="eastAsia"/>
-                <w:b w:val="0"/>
-                <w:bCs w:val="0"/>
-              </w:rPr>
-              <w:t>을</w:t>
+              <w:t xml:space="preserve"> ID, 제품명을</w:t>
             </w:r>
             <w:r>
               <w:rPr>
@@ -1010,7 +996,6 @@
     <w:p>
       <w:pPr>
         <w:rPr>
-          <w:rFonts w:hint="eastAsia"/>
           <w:sz w:val="28"/>
           <w:szCs w:val="32"/>
         </w:rPr>
@@ -1044,34 +1029,8 @@
           <w:sz w:val="28"/>
           <w:szCs w:val="32"/>
         </w:rPr>
-        <w:t xml:space="preserve">자전거 </w:t>
+        <w:t>자전거 대여</w:t>
       </w:r>
-      <w:r>
-        <w:rPr>
-          <w:rFonts w:hint="eastAsia"/>
-          <w:sz w:val="28"/>
-          <w:szCs w:val="32"/>
-        </w:rPr>
-        <w:t>대여</w:t>
-      </w:r>
-      <w:r>
-        <w:rPr>
-          <w:rFonts w:hint="eastAsia"/>
-          <w:sz w:val="28"/>
-          <w:szCs w:val="32"/>
-        </w:rPr>
-        <w:t xml:space="preserve">  </w:t>
-      </w:r>
-      <w:proofErr w:type="gramStart"/>
-      <w:r>
-        <w:rPr>
-          <w:rFonts w:hint="eastAsia"/>
-          <w:sz w:val="28"/>
-          <w:szCs w:val="32"/>
-        </w:rPr>
-        <w:t xml:space="preserve">  ?</w:t>
-      </w:r>
-      <w:proofErr w:type="gramEnd"/>
     </w:p>
     <w:tbl>
       <w:tblPr>
@@ -1128,7 +1087,7 @@
                 <w:b w:val="0"/>
                 <w:bCs w:val="0"/>
               </w:rPr>
-              <w:t xml:space="preserve">1. </w:t>
+              <w:t>1.</w:t>
             </w:r>
             <w:r>
               <w:rPr>
@@ -1136,7 +1095,15 @@
                 <w:b w:val="0"/>
                 <w:bCs w:val="0"/>
               </w:rPr>
-              <w:t>특정 자전거를 선택한다.</w:t>
+              <w:t xml:space="preserve"> 없음</w:t>
+            </w:r>
+            <w:r>
+              <w:rPr>
+                <w:rFonts w:hint="eastAsia"/>
+                <w:b w:val="0"/>
+                <w:bCs w:val="0"/>
+              </w:rPr>
+              <w:t>.</w:t>
             </w:r>
           </w:p>
         </w:tc>
@@ -1147,18 +1114,21 @@
           <w:p>
             <w:pPr>
               <w:cnfStyle w:val="000000100000" w:firstRow="0" w:lastRow="0" w:firstColumn="0" w:lastColumn="0" w:oddVBand="0" w:evenVBand="0" w:oddHBand="1" w:evenHBand="0" w:firstRowFirstColumn="0" w:firstRowLastColumn="0" w:lastRowFirstColumn="0" w:lastRowLastColumn="0"/>
+              <w:rPr>
+                <w:rFonts w:hint="eastAsia"/>
+              </w:rPr>
             </w:pPr>
             <w:r>
               <w:rPr>
                 <w:rFonts w:hint="eastAsia"/>
               </w:rPr>
-              <w:t xml:space="preserve">2. </w:t>
-            </w:r>
-            <w:r>
-              <w:rPr>
-                <w:rFonts w:hint="eastAsia"/>
-              </w:rPr>
-              <w:t>자전거가 대여완료 메시지를 보여준다.</w:t>
+              <w:t>2.</w:t>
+            </w:r>
+            <w:r>
+              <w:rPr>
+                <w:rFonts w:hint="eastAsia"/>
+              </w:rPr>
+              <w:t xml:space="preserve"> 원하는 자전거를 입력하는 화면을 보여준다.</w:t>
             </w:r>
           </w:p>
         </w:tc>
@@ -1169,7 +1139,55 @@
             <w:cnfStyle w:val="001000000000" w:firstRow="0" w:lastRow="0" w:firstColumn="1" w:lastColumn="0" w:oddVBand="0" w:evenVBand="0" w:oddHBand="0" w:evenHBand="0" w:firstRowFirstColumn="0" w:firstRowLastColumn="0" w:lastRowFirstColumn="0" w:lastRowLastColumn="0"/>
             <w:tcW w:w="4508" w:type="dxa"/>
           </w:tcPr>
-          <w:p/>
+          <w:p>
+            <w:pPr>
+              <w:rPr>
+                <w:rFonts w:hint="eastAsia"/>
+                <w:b w:val="0"/>
+                <w:bCs w:val="0"/>
+              </w:rPr>
+            </w:pPr>
+            <w:r>
+              <w:rPr>
+                <w:rFonts w:hint="eastAsia"/>
+                <w:b w:val="0"/>
+                <w:bCs w:val="0"/>
+              </w:rPr>
+              <w:t xml:space="preserve">3. </w:t>
+            </w:r>
+            <w:r>
+              <w:rPr>
+                <w:rFonts w:hint="eastAsia"/>
+                <w:b w:val="0"/>
+                <w:bCs w:val="0"/>
+              </w:rPr>
+              <w:t xml:space="preserve">특정 자전거를 </w:t>
+            </w:r>
+            <w:r>
+              <w:rPr>
+                <w:rFonts w:hint="eastAsia"/>
+                <w:b w:val="0"/>
+                <w:bCs w:val="0"/>
+              </w:rPr>
+              <w:t>입력</w:t>
+            </w:r>
+            <w:r>
+              <w:rPr>
+                <w:rFonts w:hint="eastAsia"/>
+                <w:b w:val="0"/>
+                <w:bCs w:val="0"/>
+              </w:rPr>
+              <w:t>한다</w:t>
+            </w:r>
+            <w:r>
+              <w:rPr>
+                <w:rFonts w:hint="eastAsia"/>
+                <w:b w:val="0"/>
+                <w:bCs w:val="0"/>
+              </w:rPr>
+              <w:t>.</w:t>
+            </w:r>
+          </w:p>
         </w:tc>
         <w:tc>
           <w:tcPr>
@@ -1178,6 +1196,54 @@
           <w:p>
             <w:pPr>
               <w:cnfStyle w:val="000000000000" w:firstRow="0" w:lastRow="0" w:firstColumn="0" w:lastColumn="0" w:oddVBand="0" w:evenVBand="0" w:oddHBand="0" w:evenHBand="0" w:firstRowFirstColumn="0" w:firstRowLastColumn="0" w:lastRowFirstColumn="0" w:lastRowLastColumn="0"/>
+              <w:rPr>
+                <w:rFonts w:hint="eastAsia"/>
+              </w:rPr>
+            </w:pPr>
+            <w:r>
+              <w:rPr>
+                <w:rFonts w:hint="eastAsia"/>
+              </w:rPr>
+              <w:t xml:space="preserve">4. </w:t>
+            </w:r>
+            <w:r>
+              <w:rPr>
+                <w:rFonts w:hint="eastAsia"/>
+              </w:rPr>
+              <w:t>자전거 대여완료 메시지를 보여준다</w:t>
+            </w:r>
+          </w:p>
+        </w:tc>
+      </w:tr>
+      <w:tr>
+        <w:trPr>
+          <w:cnfStyle w:val="000000100000" w:firstRow="0" w:lastRow="0" w:firstColumn="0" w:lastColumn="0" w:oddVBand="0" w:evenVBand="0" w:oddHBand="1" w:evenHBand="0" w:firstRowFirstColumn="0" w:firstRowLastColumn="0" w:lastRowFirstColumn="0" w:lastRowLastColumn="0"/>
+        </w:trPr>
+        <w:tc>
+          <w:tcPr>
+            <w:cnfStyle w:val="001000000000" w:firstRow="0" w:lastRow="0" w:firstColumn="1" w:lastColumn="0" w:oddVBand="0" w:evenVBand="0" w:oddHBand="0" w:evenHBand="0" w:firstRowFirstColumn="0" w:firstRowLastColumn="0" w:lastRowFirstColumn="0" w:lastRowLastColumn="0"/>
+            <w:tcW w:w="4508" w:type="dxa"/>
+          </w:tcPr>
+          <w:p>
+            <w:pPr>
+              <w:rPr>
+                <w:rFonts w:hint="eastAsia"/>
+                <w:b w:val="0"/>
+                <w:bCs w:val="0"/>
+              </w:rPr>
+            </w:pPr>
+          </w:p>
+        </w:tc>
+        <w:tc>
+          <w:tcPr>
+            <w:tcW w:w="4508" w:type="dxa"/>
+          </w:tcPr>
+          <w:p>
+            <w:pPr>
+              <w:cnfStyle w:val="000000100000" w:firstRow="0" w:lastRow="0" w:firstColumn="0" w:lastColumn="0" w:oddVBand="0" w:evenVBand="0" w:oddHBand="1" w:evenHBand="0" w:firstRowFirstColumn="0" w:firstRowLastColumn="0" w:lastRowFirstColumn="0" w:lastRowLastColumn="0"/>
+              <w:rPr>
+                <w:rFonts w:hint="eastAsia"/>
+              </w:rPr>
             </w:pPr>
           </w:p>
         </w:tc>
@@ -1186,7 +1252,6 @@
     <w:p>
       <w:pPr>
         <w:rPr>
-          <w:rFonts w:hint="eastAsia"/>
           <w:sz w:val="28"/>
           <w:szCs w:val="32"/>
         </w:rPr>
@@ -1297,9 +1362,6 @@
           <w:p>
             <w:pPr>
               <w:cnfStyle w:val="000000100000" w:firstRow="0" w:lastRow="0" w:firstColumn="0" w:lastColumn="0" w:oddVBand="0" w:evenVBand="0" w:oddHBand="1" w:evenHBand="0" w:firstRowFirstColumn="0" w:firstRowLastColumn="0" w:lastRowFirstColumn="0" w:lastRowLastColumn="0"/>
-              <w:rPr>
-                <w:rFonts w:hint="eastAsia"/>
-              </w:rPr>
             </w:pPr>
             <w:r>
               <w:rPr>
@@ -1311,7 +1373,19 @@
               <w:rPr>
                 <w:rFonts w:hint="eastAsia"/>
               </w:rPr>
-              <w:t>사용자가 현재 대여중인 자전거의 ID, 제품명이 들어있는 리스트를 보여준다.</w:t>
+              <w:t>사용자가 현재 대여중인</w:t>
+            </w:r>
+            <w:r>
+              <w:rPr>
+                <w:rFonts w:hint="eastAsia"/>
+              </w:rPr>
+              <w:t xml:space="preserve"> 자전거들의</w:t>
+            </w:r>
+            <w:r>
+              <w:rPr>
+                <w:rFonts w:hint="eastAsia"/>
+              </w:rPr>
+              <w:t xml:space="preserve"> 자전거의 ID, 제품명이 들어있는 리스트를 보여준다.</w:t>
             </w:r>
           </w:p>
         </w:tc>
@@ -1341,9 +1415,6 @@
         <w:pBdr>
           <w:bottom w:val="single" w:sz="6" w:space="1" w:color="auto"/>
         </w:pBdr>
-        <w:rPr>
-          <w:rFonts w:hint="eastAsia"/>
-        </w:rPr>
       </w:pPr>
     </w:p>
     <w:sectPr>

</xml_diff>